<commit_message>
Icebreaker - Intruducing myself
</commit_message>
<xml_diff>
--- a/ISM3232C Icebreaker Discussion.docx
+++ b/ISM3232C Icebreaker Discussion.docx
@@ -129,13 +129,7 @@
         <w:rPr>
           <w:rFonts w:ascii="Calibri" w:eastAsia="Calibri" w:hAnsi="Calibri" w:cs="Calibri"/>
         </w:rPr>
-        <w:t>Editing a markdown fil</w:t>
-      </w:r>
-      <w:r>
-        <w:rPr>
-          <w:rFonts w:ascii="Calibri" w:eastAsia="Calibri" w:hAnsi="Calibri" w:cs="Calibri"/>
-        </w:rPr>
-        <w:t>e:</w:t>
+        <w:t>Editing a markdown file:</w:t>
       </w:r>
     </w:p>
     <w:p>
@@ -211,13 +205,7 @@
         <w:rPr>
           <w:rFonts w:ascii="Calibri" w:eastAsia="Calibri" w:hAnsi="Calibri" w:cs="Calibri"/>
         </w:rPr>
-        <w:t xml:space="preserve">2. Edit the Word document (this file): append the content specified in the Discussion Prompt provided below to </w:t>
-      </w:r>
-      <w:r>
-        <w:rPr>
-          <w:rFonts w:ascii="Calibri" w:eastAsia="Calibri" w:hAnsi="Calibri" w:cs="Calibri"/>
-        </w:rPr>
-        <w:t>the end of the document; do not delete existing content.</w:t>
+        <w:t>2. Edit the Word document (this file): append the content specified in the Discussion Prompt provided below to the end of the document; do not delete existing content.</w:t>
       </w:r>
     </w:p>
     <w:p>
@@ -248,13 +236,7 @@
         <w:rPr>
           <w:rFonts w:ascii="Calibri" w:eastAsia="Calibri" w:hAnsi="Calibri" w:cs="Calibri"/>
         </w:rPr>
-        <w:t xml:space="preserve">start with a dash and space (this </w:t>
-      </w:r>
-      <w:r>
-        <w:rPr>
-          <w:rFonts w:ascii="Calibri" w:eastAsia="Calibri" w:hAnsi="Calibri" w:cs="Calibri"/>
-        </w:rPr>
-        <w:t>creates a bullet)</w:t>
+        <w:t>start with a dash and space (this creates a bullet)</w:t>
       </w:r>
     </w:p>
     <w:p>
@@ -316,13 +298,7 @@
         <w:rPr>
           <w:rFonts w:ascii="Calibri" w:eastAsia="Calibri" w:hAnsi="Calibri" w:cs="Calibri"/>
         </w:rPr>
-        <w:t xml:space="preserve">5. Submit a pull request to your instructor to merge the </w:t>
-      </w:r>
-      <w:r>
-        <w:rPr>
-          <w:rFonts w:ascii="Calibri" w:eastAsia="Calibri" w:hAnsi="Calibri" w:cs="Calibri"/>
-        </w:rPr>
-        <w:t>changes with their main branch. Your information will be shared in the public repo with the class after the changes are merged.</w:t>
+        <w:t>5. Submit a pull request to your instructor to merge the changes with their main branch. Your information will be shared in the public repo with the class after the changes are merged.</w:t>
       </w:r>
     </w:p>
     <w:p>
@@ -458,6 +434,38 @@
         </w:rPr>
         <w:t>I started teaching high school mathematics and enjoyed my promotion to teaching college computer science! I helped start and run several family businesses and also worked as a metadata analyst. I relax with books, movies, and television shows (especially classic action/sci-fi). I love spending time with extended family and traveling -- almost anywhere but through South Carolina. My favorite languages are Java and Python, but I also teach SQL and networking in our Data Science program. I serve on multiple committees at the college so I can meet and get to know people outside my department.</w:t>
       </w:r>
+    </w:p>
+    <w:p>
+      <w:pPr>
+        <w:rPr>
+          <w:rFonts w:ascii="Calibri" w:eastAsia="Calibri" w:hAnsi="Calibri" w:cs="Calibri"/>
+        </w:rPr>
+      </w:pPr>
+    </w:p>
+    <w:p>
+      <w:pPr>
+        <w:rPr>
+          <w:rFonts w:ascii="Calibri" w:eastAsia="Calibri" w:hAnsi="Calibri" w:cs="Calibri"/>
+        </w:rPr>
+      </w:pPr>
+      <w:r>
+        <w:rPr>
+          <w:rFonts w:ascii="Calibri" w:eastAsia="Calibri" w:hAnsi="Calibri" w:cs="Calibri"/>
+        </w:rPr>
+        <w:t>1/10/2024 Omar Breff</w:t>
+      </w:r>
+    </w:p>
+    <w:p>
+      <w:r>
+        <w:t>I was born in Cuba. Since 2011, I have been living in the USA, embracing the opportunities and experiences that this new chapter has brought into my life. Initially, I pursued a career in accounting. However, my true passion has always been inclined towards the dynamic and ever-evolving field of Information Technology. This led me to enroll in a Bachelor of Science program in IT, with a concentration in FinTech. The decision to merge my background in finance with my interest in technology reflects my desire to be at the intersection of these two pivotal and interlinked sectors. The world of FinTech, where finance meets technology, fascinates me, offering me the opportunity where I can apply my skills and explore innovative solutions that shape the future of financial services.</w:t>
+      </w:r>
+    </w:p>
+    <w:p>
+      <w:pPr>
+        <w:rPr>
+          <w:rFonts w:ascii="Calibri" w:eastAsia="Calibri" w:hAnsi="Calibri" w:cs="Calibri"/>
+        </w:rPr>
+      </w:pPr>
     </w:p>
     <w:sectPr>
       <w:pgSz w:w="12240" w:h="15840"/>

</xml_diff>